<commit_message>
Add appli + debug
</commit_message>
<xml_diff>
--- a/documentation/Expérience.docx
+++ b/documentation/Expérience.docx
@@ -24,7 +24,15 @@
     </w:p>
     <w:p>
       <w:r>
-        <w:t>Dans cette troisième partie du travail de bachelor, je vais mener une expérience avec l’application que j’ai créée dans la deuxième partie. Cela va me permettre de tester le bon fonctionnement de cette application et aussi d’expérimenter les réseaux de neurones.</w:t>
+        <w:t xml:space="preserve">Dans cette troisième partie du travail de </w:t>
+      </w:r>
+      <w:proofErr w:type="spellStart"/>
+      <w:r>
+        <w:t>bachelor</w:t>
+      </w:r>
+      <w:proofErr w:type="spellEnd"/>
+      <w:r>
+        <w:t>, je vais mener une expérience avec l’application que j’ai créée dans la deuxième partie. Cela va me permettre de tester le bon fonctionnement de cette application et aussi d’expérimenter les réseaux de neurones.</w:t>
       </w:r>
     </w:p>
     <w:p>
@@ -106,20 +114,68 @@
     </w:p>
     <w:p>
       <w:r>
-        <w:t>Dans twitter1 nous utilisions un vecteur one-hot, un vecteur one-hot est un vecteur unidimensionnel qui va permettre de savoir si un mot est contenu dans une phrase.</w:t>
-      </w:r>
-    </w:p>
-    <w:p>
-      <w:r>
-        <w:t>Pour générer un vecteur one-hot il faut premièrement créer un dictionnaire. Le dictionnaire va contenir tous les mots présents dans notre ensemble de données. La taille du dictionnaire va aussi représenter la taille de nos one-hot vecteur.</w:t>
-      </w:r>
-    </w:p>
-    <w:p>
-      <w:r>
-        <w:t xml:space="preserve">Pour chaque donnée nous créons un one-hot vecteur. Pour chaque mot contenu </w:t>
-      </w:r>
-      <w:r>
-        <w:t xml:space="preserve">dans la donnée nous allons mettre la value à 1 dans le one-hot vecteur en fonction de la position de ce mot dans le dictionnaire. </w:t>
+        <w:t xml:space="preserve">Dans twitter1 nous utilisions un vecteur </w:t>
+      </w:r>
+      <w:proofErr w:type="spellStart"/>
+      <w:r>
+        <w:t>one-hot</w:t>
+      </w:r>
+      <w:proofErr w:type="spellEnd"/>
+      <w:r>
+        <w:t xml:space="preserve">, un vecteur </w:t>
+      </w:r>
+      <w:proofErr w:type="spellStart"/>
+      <w:r>
+        <w:t>one-hot</w:t>
+      </w:r>
+      <w:proofErr w:type="spellEnd"/>
+      <w:r>
+        <w:t xml:space="preserve"> est un vecteur unidimensionnel qui va permettre de savoir si un mot est contenu dans une phrase.</w:t>
+      </w:r>
+    </w:p>
+    <w:p>
+      <w:r>
+        <w:t xml:space="preserve">Pour générer un vecteur </w:t>
+      </w:r>
+      <w:proofErr w:type="spellStart"/>
+      <w:r>
+        <w:t>one-hot</w:t>
+      </w:r>
+      <w:proofErr w:type="spellEnd"/>
+      <w:r>
+        <w:t xml:space="preserve"> il faut premièrement créer un dictionnaire. Le dictionnaire va contenir tous les mots présents dans notre ensemble de données. La taille du dictionnaire va aussi représenter la taille de nos </w:t>
+      </w:r>
+      <w:proofErr w:type="spellStart"/>
+      <w:r>
+        <w:t>one-hot</w:t>
+      </w:r>
+      <w:proofErr w:type="spellEnd"/>
+      <w:r>
+        <w:t xml:space="preserve"> vecteur.</w:t>
+      </w:r>
+    </w:p>
+    <w:p>
+      <w:r>
+        <w:t xml:space="preserve">Pour chaque donnée nous créons un </w:t>
+      </w:r>
+      <w:proofErr w:type="spellStart"/>
+      <w:r>
+        <w:t>one-hot</w:t>
+      </w:r>
+      <w:proofErr w:type="spellEnd"/>
+      <w:r>
+        <w:t xml:space="preserve"> vecteur. Pour chaque mot contenu </w:t>
+      </w:r>
+      <w:r>
+        <w:t xml:space="preserve">dans la donnée nous allons mettre la value à 1 dans le </w:t>
+      </w:r>
+      <w:proofErr w:type="spellStart"/>
+      <w:r>
+        <w:t>one-hot</w:t>
+      </w:r>
+      <w:proofErr w:type="spellEnd"/>
+      <w:r>
+        <w:t xml:space="preserve"> vecteur en fonction de la position de ce mot dans le dictionnaire. </w:t>
       </w:r>
     </w:p>
     <w:p>
@@ -159,9 +215,11 @@
             <w:tcW w:w="1162" w:type="dxa"/>
           </w:tcPr>
           <w:p>
+            <w:proofErr w:type="spellStart"/>
             <w:r>
               <w:t>Was</w:t>
             </w:r>
+            <w:proofErr w:type="spellEnd"/>
           </w:p>
         </w:tc>
       </w:tr>
@@ -195,9 +253,11 @@
             <w:tcW w:w="1162" w:type="dxa"/>
           </w:tcPr>
           <w:p>
+            <w:proofErr w:type="spellStart"/>
             <w:r>
               <w:t>Making</w:t>
             </w:r>
+            <w:proofErr w:type="spellEnd"/>
           </w:p>
         </w:tc>
       </w:tr>
@@ -207,9 +267,11 @@
             <w:tcW w:w="1162" w:type="dxa"/>
           </w:tcPr>
           <w:p>
+            <w:proofErr w:type="spellStart"/>
             <w:r>
               <w:t>Because</w:t>
             </w:r>
+            <w:proofErr w:type="spellEnd"/>
           </w:p>
         </w:tc>
       </w:tr>
@@ -219,9 +281,11 @@
             <w:tcW w:w="1162" w:type="dxa"/>
           </w:tcPr>
           <w:p>
+            <w:proofErr w:type="spellStart"/>
             <w:r>
               <w:t>We</w:t>
             </w:r>
+            <w:proofErr w:type="spellEnd"/>
           </w:p>
         </w:tc>
       </w:tr>
@@ -243,9 +307,11 @@
             <w:tcW w:w="1162" w:type="dxa"/>
           </w:tcPr>
           <w:p>
+            <w:proofErr w:type="spellStart"/>
             <w:r>
               <w:t>What</w:t>
             </w:r>
+            <w:proofErr w:type="spellEnd"/>
           </w:p>
         </w:tc>
       </w:tr>
@@ -305,8 +371,21 @@
         <w:t>Par conséquent la phrase « </w:t>
       </w:r>
       <w:r>
-        <w:t>This was a triumph</w:t>
-      </w:r>
+        <w:t xml:space="preserve">This </w:t>
+      </w:r>
+      <w:proofErr w:type="spellStart"/>
+      <w:r>
+        <w:t>was</w:t>
+      </w:r>
+      <w:proofErr w:type="spellEnd"/>
+      <w:r>
+        <w:t xml:space="preserve"> a </w:t>
+      </w:r>
+      <w:proofErr w:type="spellStart"/>
+      <w:r>
+        <w:t>triumph</w:t>
+      </w:r>
+      <w:proofErr w:type="spellEnd"/>
       <w:r>
         <w:t> » va nous donner le vecteur suivant :</w:t>
       </w:r>
@@ -349,9 +428,11 @@
             <w:tcW w:w="1162" w:type="dxa"/>
           </w:tcPr>
           <w:p>
+            <w:proofErr w:type="spellStart"/>
             <w:r>
               <w:t>Was</w:t>
             </w:r>
+            <w:proofErr w:type="spellEnd"/>
           </w:p>
         </w:tc>
         <w:tc>
@@ -415,9 +496,11 @@
             <w:tcW w:w="1162" w:type="dxa"/>
           </w:tcPr>
           <w:p>
+            <w:proofErr w:type="spellStart"/>
             <w:r>
               <w:t>Making</w:t>
             </w:r>
+            <w:proofErr w:type="spellEnd"/>
           </w:p>
         </w:tc>
         <w:tc>
@@ -437,9 +520,11 @@
             <w:tcW w:w="1162" w:type="dxa"/>
           </w:tcPr>
           <w:p>
+            <w:proofErr w:type="spellStart"/>
             <w:r>
               <w:t>Because</w:t>
             </w:r>
+            <w:proofErr w:type="spellEnd"/>
           </w:p>
         </w:tc>
         <w:tc>
@@ -459,9 +544,11 @@
             <w:tcW w:w="1162" w:type="dxa"/>
           </w:tcPr>
           <w:p>
+            <w:proofErr w:type="spellStart"/>
             <w:r>
               <w:t>We</w:t>
             </w:r>
+            <w:proofErr w:type="spellEnd"/>
           </w:p>
         </w:tc>
         <w:tc>
@@ -503,9 +590,11 @@
             <w:tcW w:w="1162" w:type="dxa"/>
           </w:tcPr>
           <w:p>
+            <w:proofErr w:type="spellStart"/>
             <w:r>
               <w:t>What</w:t>
             </w:r>
+            <w:proofErr w:type="spellEnd"/>
           </w:p>
         </w:tc>
         <w:tc>
@@ -634,7 +723,15 @@
         <w:t xml:space="preserve">de données </w:t>
       </w:r>
       <w:r>
-        <w:t>twitter1 sera composé de vecteur one-hot. Dans notre cas seulement les noms seront retenus.</w:t>
+        <w:t xml:space="preserve">twitter1 sera composé de vecteur </w:t>
+      </w:r>
+      <w:proofErr w:type="spellStart"/>
+      <w:r>
+        <w:t>one-hot</w:t>
+      </w:r>
+      <w:proofErr w:type="spellEnd"/>
+      <w:r>
+        <w:t>. Dans notre cas seulement les noms seront retenus.</w:t>
       </w:r>
       <w:r>
         <w:t xml:space="preserve"> Ce qui correspond à un dictionnaire de 9210 mots différents pour 10662 données. Ce qui va nous donner 98197020 valeurs.</w:t>
@@ -650,7 +747,15 @@
     </w:p>
     <w:p>
       <w:r>
-        <w:t xml:space="preserve">Twitter2 reprends les mêmes principes que twitter1 avec le one-hot </w:t>
+        <w:t xml:space="preserve">Twitter2 reprends les mêmes principes que twitter1 avec le </w:t>
+      </w:r>
+      <w:proofErr w:type="spellStart"/>
+      <w:r>
+        <w:t>one-hot</w:t>
+      </w:r>
+      <w:proofErr w:type="spellEnd"/>
+      <w:r>
+        <w:t xml:space="preserve"> </w:t>
       </w:r>
       <w:r>
         <w:t>vecteur</w:t>
@@ -713,7 +818,15 @@
         <w:t>approche</w:t>
       </w:r>
       <w:r>
-        <w:t xml:space="preserve"> différente que le one-hot vecteur.</w:t>
+        <w:t xml:space="preserve"> différente que le </w:t>
+      </w:r>
+      <w:proofErr w:type="spellStart"/>
+      <w:r>
+        <w:t>one-hot</w:t>
+      </w:r>
+      <w:proofErr w:type="spellEnd"/>
+      <w:r>
+        <w:t xml:space="preserve"> vecteur.</w:t>
       </w:r>
     </w:p>
     <w:p>
@@ -729,7 +842,15 @@
         <w:t xml:space="preserve"> </w:t>
       </w:r>
       <w:r>
-        <w:t>Par conséquent on va se retrouver avec des vecteurs de nombre fortement réduit par rapport à un vecteur one-hot.</w:t>
+        <w:t xml:space="preserve">Par conséquent on va se retrouver avec des vecteurs de nombre fortement réduit par rapport à un vecteur </w:t>
+      </w:r>
+      <w:proofErr w:type="spellStart"/>
+      <w:r>
+        <w:t>one-hot</w:t>
+      </w:r>
+      <w:proofErr w:type="spellEnd"/>
+      <w:r>
+        <w:t>.</w:t>
       </w:r>
     </w:p>
     <w:p>
@@ -752,8 +873,13 @@
         <w:t>i</w:t>
       </w:r>
       <w:r>
-        <w:t xml:space="preserve"> like it</w:t>
-      </w:r>
+        <w:t xml:space="preserve"> like </w:t>
+      </w:r>
+      <w:proofErr w:type="spellStart"/>
+      <w:r>
+        <w:t>it</w:t>
+      </w:r>
+      <w:proofErr w:type="spellEnd"/>
       <w:r>
         <w:t> » va générer le vecteur suivant :</w:t>
       </w:r>
@@ -774,9 +900,11 @@
             <w:tcW w:w="4531" w:type="dxa"/>
           </w:tcPr>
           <w:p>
+            <w:proofErr w:type="gramStart"/>
             <w:r>
               <w:t>i</w:t>
             </w:r>
+            <w:proofErr w:type="gramEnd"/>
           </w:p>
         </w:tc>
         <w:tc>
@@ -814,9 +942,11 @@
             <w:tcW w:w="4531" w:type="dxa"/>
           </w:tcPr>
           <w:p>
+            <w:proofErr w:type="gramStart"/>
             <w:r>
               <w:t>l</w:t>
             </w:r>
+            <w:proofErr w:type="gramEnd"/>
           </w:p>
         </w:tc>
         <w:tc>
@@ -836,9 +966,11 @@
             <w:tcW w:w="4531" w:type="dxa"/>
           </w:tcPr>
           <w:p>
+            <w:proofErr w:type="gramStart"/>
             <w:r>
               <w:t>i</w:t>
             </w:r>
+            <w:proofErr w:type="gramEnd"/>
           </w:p>
         </w:tc>
         <w:tc>
@@ -858,9 +990,11 @@
             <w:tcW w:w="4531" w:type="dxa"/>
           </w:tcPr>
           <w:p>
+            <w:proofErr w:type="gramStart"/>
             <w:r>
               <w:t>k</w:t>
             </w:r>
+            <w:proofErr w:type="gramEnd"/>
           </w:p>
         </w:tc>
         <w:tc>
@@ -880,9 +1014,11 @@
             <w:tcW w:w="4531" w:type="dxa"/>
           </w:tcPr>
           <w:p>
+            <w:proofErr w:type="gramStart"/>
             <w:r>
               <w:t>e</w:t>
             </w:r>
+            <w:proofErr w:type="gramEnd"/>
           </w:p>
         </w:tc>
         <w:tc>
@@ -920,9 +1056,11 @@
             <w:tcW w:w="4531" w:type="dxa"/>
           </w:tcPr>
           <w:p>
+            <w:proofErr w:type="gramStart"/>
             <w:r>
               <w:t>i</w:t>
             </w:r>
+            <w:proofErr w:type="gramEnd"/>
           </w:p>
         </w:tc>
         <w:tc>
@@ -942,9 +1080,11 @@
             <w:tcW w:w="4531" w:type="dxa"/>
           </w:tcPr>
           <w:p>
+            <w:proofErr w:type="gramStart"/>
             <w:r>
               <w:t>t</w:t>
             </w:r>
+            <w:proofErr w:type="gramEnd"/>
           </w:p>
         </w:tc>
         <w:tc>
@@ -1085,7 +1225,15 @@
         <w:t>t</w:t>
       </w:r>
       <w:r>
-        <w:t>he cake is a lie</w:t>
+        <w:t xml:space="preserve">he cake </w:t>
+      </w:r>
+      <w:proofErr w:type="spellStart"/>
+      <w:r>
+        <w:t>is</w:t>
+      </w:r>
+      <w:proofErr w:type="spellEnd"/>
+      <w:r>
+        <w:t xml:space="preserve"> a lie</w:t>
       </w:r>
       <w:r>
         <w:t> »</w:t>
@@ -1328,7 +1476,15 @@
     </w:p>
     <w:p>
       <w:r>
-        <w:t>Par exemple pour la phrase « Be happy and smile » :</w:t>
+        <w:t xml:space="preserve">Par exemple pour la phrase « Be happy and </w:t>
+      </w:r>
+      <w:proofErr w:type="spellStart"/>
+      <w:r>
+        <w:t>smile</w:t>
+      </w:r>
+      <w:proofErr w:type="spellEnd"/>
+      <w:r>
+        <w:t> » :</w:t>
       </w:r>
     </w:p>
     <w:tbl>
@@ -1349,9 +1505,11 @@
             <w:tcW w:w="2265" w:type="dxa"/>
           </w:tcPr>
           <w:p>
+            <w:proofErr w:type="spellStart"/>
             <w:r>
               <w:t>Smile</w:t>
             </w:r>
+            <w:proofErr w:type="spellEnd"/>
           </w:p>
         </w:tc>
         <w:tc>
@@ -1469,9 +1627,11 @@
             <w:tcW w:w="2266" w:type="dxa"/>
           </w:tcPr>
           <w:p>
+            <w:proofErr w:type="spellStart"/>
             <w:r>
               <w:t>Smile</w:t>
             </w:r>
+            <w:proofErr w:type="spellEnd"/>
           </w:p>
         </w:tc>
       </w:tr>
@@ -1505,9 +1665,11 @@
             <w:tcW w:w="2265" w:type="dxa"/>
           </w:tcPr>
           <w:p>
+            <w:proofErr w:type="spellStart"/>
             <w:r>
               <w:t>Smile</w:t>
             </w:r>
+            <w:proofErr w:type="spellEnd"/>
           </w:p>
         </w:tc>
         <w:tc>
@@ -1515,8 +1677,13 @@
             <w:tcW w:w="2265" w:type="dxa"/>
           </w:tcPr>
           <w:p>
-            <w:r>
-              <w:t>Smile + Happy</w:t>
+            <w:proofErr w:type="spellStart"/>
+            <w:r>
+              <w:t>Smile</w:t>
+            </w:r>
+            <w:proofErr w:type="spellEnd"/>
+            <w:r>
+              <w:t xml:space="preserve"> + Happy</w:t>
             </w:r>
           </w:p>
         </w:tc>
@@ -1525,8 +1692,13 @@
             <w:tcW w:w="2266" w:type="dxa"/>
           </w:tcPr>
           <w:p>
-            <w:r>
-              <w:t>Smile + And</w:t>
+            <w:proofErr w:type="spellStart"/>
+            <w:r>
+              <w:t>Smile</w:t>
+            </w:r>
+            <w:proofErr w:type="spellEnd"/>
+            <w:r>
+              <w:t xml:space="preserve"> + And</w:t>
             </w:r>
           </w:p>
         </w:tc>
@@ -1535,9 +1707,11 @@
             <w:tcW w:w="2266" w:type="dxa"/>
           </w:tcPr>
           <w:p>
+            <w:proofErr w:type="spellStart"/>
             <w:r>
               <w:t>Smile</w:t>
             </w:r>
+            <w:proofErr w:type="spellEnd"/>
           </w:p>
         </w:tc>
       </w:tr>
@@ -1578,8 +1752,13 @@
           </w:tcPr>
           <w:p>
             <w:r>
-              <w:t>And + Smile</w:t>
-            </w:r>
+              <w:t xml:space="preserve">And + </w:t>
+            </w:r>
+            <w:proofErr w:type="spellStart"/>
+            <w:r>
+              <w:t>Smile</w:t>
+            </w:r>
+            <w:proofErr w:type="spellEnd"/>
           </w:p>
         </w:tc>
       </w:tr>
@@ -1620,8 +1799,13 @@
           </w:tcPr>
           <w:p>
             <w:r>
-              <w:t>Happy + Smile</w:t>
-            </w:r>
+              <w:t xml:space="preserve">Happy + </w:t>
+            </w:r>
+            <w:proofErr w:type="spellStart"/>
+            <w:r>
+              <w:t>Smile</w:t>
+            </w:r>
+            <w:proofErr w:type="spellEnd"/>
           </w:p>
         </w:tc>
       </w:tr>
@@ -1661,9 +1845,11 @@
             <w:tcW w:w="2266" w:type="dxa"/>
           </w:tcPr>
           <w:p>
+            <w:proofErr w:type="spellStart"/>
             <w:r>
               <w:t>Smile</w:t>
             </w:r>
+            <w:proofErr w:type="spellEnd"/>
           </w:p>
         </w:tc>
       </w:tr>
@@ -2234,7 +2420,39 @@
         <w:t xml:space="preserve">Par exemple pour la phrase </w:t>
       </w:r>
       <w:r>
-        <w:t>« I like this movie very much ! » en considérant qu’on représente un mot avec 5 valeurs par vecteurs.</w:t>
+        <w:t xml:space="preserve">« I like </w:t>
+      </w:r>
+      <w:proofErr w:type="spellStart"/>
+      <w:r>
+        <w:t>this</w:t>
+      </w:r>
+      <w:proofErr w:type="spellEnd"/>
+      <w:r>
+        <w:t xml:space="preserve"> </w:t>
+      </w:r>
+      <w:proofErr w:type="spellStart"/>
+      <w:r>
+        <w:t>movie</w:t>
+      </w:r>
+      <w:proofErr w:type="spellEnd"/>
+      <w:r>
+        <w:t xml:space="preserve"> </w:t>
+      </w:r>
+      <w:proofErr w:type="spellStart"/>
+      <w:r>
+        <w:t>very</w:t>
+      </w:r>
+      <w:proofErr w:type="spellEnd"/>
+      <w:r>
+        <w:t xml:space="preserve"> </w:t>
+      </w:r>
+      <w:proofErr w:type="spellStart"/>
+      <w:r>
+        <w:t>much</w:t>
+      </w:r>
+      <w:proofErr w:type="spellEnd"/>
+      <w:r>
+        <w:t> ! » en considérant qu’on représente un mot avec 5 valeurs par vecteurs.</w:t>
       </w:r>
     </w:p>
     <w:p>
@@ -2397,9 +2615,11 @@
           <w:lang w:val="en-CA"/>
         </w:rPr>
       </w:pPr>
+      <w:proofErr w:type="spellStart"/>
       <w:r>
         <w:t>Twitt</w:t>
       </w:r>
+      <w:proofErr w:type="spellEnd"/>
       <w:r>
         <w:rPr>
           <w:lang w:val="en-CA"/>
@@ -2489,6 +2709,70 @@
     </w:p>
     <w:p>
       <w:pPr>
+        <w:jc w:val="left"/>
+      </w:pPr>
+      <w:r>
+        <w:t>Twitter1 est composé d’une couche</w:t>
+      </w:r>
+      <w:r>
+        <w:t xml:space="preserve"> de convolution avec 32 filtres de </w:t>
+      </w:r>
+      <w:r>
+        <w:t xml:space="preserve">taille </w:t>
+      </w:r>
+      <w:r>
+        <w:t xml:space="preserve">3, </w:t>
+      </w:r>
+      <w:r>
+        <w:t>suivis</w:t>
+      </w:r>
+      <w:r>
+        <w:t xml:space="preserve"> d’un pool qui va réduire par 2 les entrées.</w:t>
+      </w:r>
+      <w:r>
+        <w:t xml:space="preserve"> Pour terminer </w:t>
+      </w:r>
+      <w:r>
+        <w:t>une couche entièrement connectée</w:t>
+      </w:r>
+      <w:r>
+        <w:t xml:space="preserve"> de 16 unités.</w:t>
+      </w:r>
+    </w:p>
+    <w:p>
+      <w:pPr>
+        <w:jc w:val="left"/>
+      </w:pPr>
+      <w:r>
+        <w:t>Hypothèse :</w:t>
+      </w:r>
+      <w:r>
+        <w:t xml:space="preserve"> </w:t>
+      </w:r>
+      <w:r>
+        <w:t xml:space="preserve">On va utiliser la couche de convolution pour essayer de </w:t>
+      </w:r>
+      <w:r>
+        <w:t xml:space="preserve">repérer les </w:t>
+      </w:r>
+      <w:r>
+        <w:t>triplet</w:t>
+      </w:r>
+      <w:r>
+        <w:t xml:space="preserve">s de mot. On suppose que la couche de pool va réduire la distance entre les mots </w:t>
+      </w:r>
+      <w:r>
+        <w:t xml:space="preserve">et permettre à la couche entièrement connecté de trouver la différence entre un tweet positif ou </w:t>
+      </w:r>
+      <w:r>
+        <w:t>négatif</w:t>
+      </w:r>
+      <w:r>
+        <w:t>.</w:t>
+      </w:r>
+    </w:p>
+    <w:p>
+      <w:pPr>
         <w:pStyle w:val="Titre3"/>
       </w:pPr>
       <w:r>
@@ -2539,10 +2823,56 @@
       </w:r>
     </w:p>
     <w:p>
+      <w:r>
+        <w:t xml:space="preserve">On double la taille des filtres et </w:t>
+      </w:r>
+      <w:r>
+        <w:t>de la couche entièrement connectée</w:t>
+      </w:r>
+      <w:r>
+        <w:t xml:space="preserve"> par rapport à twitter1</w:t>
+      </w:r>
+      <w:r>
+        <w:t>.</w:t>
+      </w:r>
+    </w:p>
+    <w:p>
+      <w:r>
+        <w:t>Hypothèse :</w:t>
+      </w:r>
+      <w:r>
+        <w:t xml:space="preserve"> On augmente la taille des filtres et </w:t>
+      </w:r>
+      <w:r>
+        <w:t>de la couche entièrement connectée</w:t>
+      </w:r>
+      <w:r>
+        <w:t xml:space="preserve"> pour être plus précis dans la</w:t>
+      </w:r>
+      <w:r>
+        <w:t xml:space="preserve"> reconnaissance des triplets positifs ou </w:t>
+      </w:r>
+      <w:r>
+        <w:t>négatifs</w:t>
+      </w:r>
+      <w:r>
+        <w:t>.</w:t>
+      </w:r>
+    </w:p>
+    <w:p>
+      <w:r>
+        <w:t xml:space="preserve"> </w:t>
+      </w:r>
+      <w:r>
+        <w:t xml:space="preserve"> </w:t>
+      </w:r>
+    </w:p>
+    <w:p>
       <w:pPr>
         <w:pStyle w:val="Titre3"/>
       </w:pPr>
       <w:r>
+        <w:lastRenderedPageBreak/>
         <w:t>Twitter3</w:t>
       </w:r>
     </w:p>
@@ -2589,6 +2919,22 @@
       </w:r>
     </w:p>
     <w:p>
+      <w:r>
+        <w:t>On double la taille des filtres par rapport à twitter2.</w:t>
+      </w:r>
+    </w:p>
+    <w:p>
+      <w:r>
+        <w:t xml:space="preserve">Hypothèse : </w:t>
+      </w:r>
+      <w:r>
+        <w:t xml:space="preserve">On suppose </w:t>
+      </w:r>
+      <w:r>
+        <w:t>que l’augmentation du nombre de filtre va permettre aussi d’augmenter les performances.</w:t>
+      </w:r>
+    </w:p>
+    <w:p>
       <w:pPr>
         <w:pStyle w:val="Titre3"/>
       </w:pPr>
@@ -2640,6 +2986,17 @@
       </w:r>
     </w:p>
     <w:p>
+      <w:r>
+        <w:t>On double la taille des filtres par rapport à twitter3.</w:t>
+      </w:r>
+    </w:p>
+    <w:p>
+      <w:r>
+        <w:t>Hypothèse : On suppose que l’augmentation du nombre de filtre va permettre aussi d’augmenter les performances.</w:t>
+      </w:r>
+    </w:p>
+    <w:p/>
+    <w:p>
       <w:pPr>
         <w:pStyle w:val="Titre3"/>
       </w:pPr>
@@ -2691,6 +3048,34 @@
       </w:r>
     </w:p>
     <w:p>
+      <w:r>
+        <w:t>On rajoute une couche de convolution avec 64 filtres de taille 2 et une couche de pool par rapport à twitter3</w:t>
+      </w:r>
+      <w:r>
+        <w:t>.</w:t>
+      </w:r>
+    </w:p>
+    <w:p>
+      <w:r>
+        <w:t xml:space="preserve">Hypothèse : </w:t>
+      </w:r>
+      <w:r>
+        <w:t>On suppose que l’ajout de la convolution de taille 2 va permettre</w:t>
+      </w:r>
+      <w:r>
+        <w:t xml:space="preserve"> de trouver</w:t>
+      </w:r>
+      <w:r>
+        <w:t xml:space="preserve"> </w:t>
+      </w:r>
+      <w:r>
+        <w:t>des tuples de mot et ainsi augmenter la précision.</w:t>
+      </w:r>
+      <w:r>
+        <w:t xml:space="preserve"> </w:t>
+      </w:r>
+    </w:p>
+    <w:p>
       <w:pPr>
         <w:pStyle w:val="Titre3"/>
       </w:pPr>
@@ -2742,6 +3127,23 @@
       </w:r>
     </w:p>
     <w:p>
+      <w:r>
+        <w:t>On double la taille des filtres et de la couche entièrement connectée par rapport à twitter5.</w:t>
+      </w:r>
+    </w:p>
+    <w:p>
+      <w:r>
+        <w:t xml:space="preserve">Hypothèse : On suppose que l’augmentation du nombre de filtre et la taille </w:t>
+      </w:r>
+      <w:r>
+        <w:t>de la couche entièrement connectée</w:t>
+      </w:r>
+      <w:r>
+        <w:t xml:space="preserve"> va permettre aussi d’augmenter les performances.</w:t>
+      </w:r>
+    </w:p>
+    <w:p/>
+    <w:p>
       <w:pPr>
         <w:pStyle w:val="Titre3"/>
       </w:pPr>
@@ -2793,6 +3195,28 @@
       </w:r>
     </w:p>
     <w:p>
+      <w:r>
+        <w:t>On supprime les deux couches de pool par rapport à twitter</w:t>
+      </w:r>
+      <w:r>
+        <w:t>6</w:t>
+      </w:r>
+      <w:r>
+        <w:t>.</w:t>
+      </w:r>
+    </w:p>
+    <w:p>
+      <w:r>
+        <w:t xml:space="preserve">Hypothèse : </w:t>
+      </w:r>
+      <w:r>
+        <w:t xml:space="preserve">Une suppose que </w:t>
+      </w:r>
+      <w:r>
+        <w:t>la réduction des données par le pool supprime trop d’information et par conséquent réduit les performances de l’architecture.</w:t>
+      </w:r>
+    </w:p>
+    <w:p>
       <w:pPr>
         <w:pStyle w:val="Titre3"/>
       </w:pPr>
@@ -2844,6 +3268,43 @@
       </w:r>
     </w:p>
     <w:p>
+      <w:r>
+        <w:t>On</w:t>
+      </w:r>
+      <w:r>
+        <w:t xml:space="preserve"> divise par 2 les filtres et la couche entièrement </w:t>
+      </w:r>
+      <w:r>
+        <w:t>connecté par rapport à twitter7.</w:t>
+      </w:r>
+    </w:p>
+    <w:p>
+      <w:r>
+        <w:t>Hypothèse :</w:t>
+      </w:r>
+      <w:r>
+        <w:t xml:space="preserve"> On réduit le nombre de filtre pour voir si un grand nombre de filtre </w:t>
+      </w:r>
+      <w:r>
+        <w:t>empêche</w:t>
+      </w:r>
+      <w:r>
+        <w:t xml:space="preserve"> le réseau de</w:t>
+      </w:r>
+      <w:r>
+        <w:t xml:space="preserve"> neurone </w:t>
+      </w:r>
+      <w:r>
+        <w:t>de tirer</w:t>
+      </w:r>
+      <w:r>
+        <w:t xml:space="preserve"> d</w:t>
+      </w:r>
+      <w:r>
+        <w:t xml:space="preserve">es conclusions. </w:t>
+      </w:r>
+    </w:p>
+    <w:p>
       <w:pPr>
         <w:pStyle w:val="Titre3"/>
       </w:pPr>
@@ -2895,6 +3356,43 @@
       </w:r>
     </w:p>
     <w:p>
+      <w:r>
+        <w:t>On rajoute une couche de convolut</w:t>
+      </w:r>
+      <w:r>
+        <w:t>ion avec 32 filtres de taille 1 et on divise par 2 la taille de la couche entièrement connectée</w:t>
+      </w:r>
+      <w:r>
+        <w:t xml:space="preserve"> par rapport à twitter8</w:t>
+      </w:r>
+      <w:r>
+        <w:t>.</w:t>
+      </w:r>
+    </w:p>
+    <w:p>
+      <w:r>
+        <w:t xml:space="preserve">Hypothèse : </w:t>
+      </w:r>
+      <w:r>
+        <w:t>On suppose que l’ajout de la couche de convolution de taille 1 va permettre d’augmenter la pré</w:t>
+      </w:r>
+      <w:r>
+        <w:t xml:space="preserve">cision en reconnaissant la </w:t>
+      </w:r>
+      <w:r>
+        <w:t>présence</w:t>
+      </w:r>
+      <w:r>
+        <w:t xml:space="preserve"> de </w:t>
+      </w:r>
+      <w:r>
+        <w:t>certain mot</w:t>
+      </w:r>
+      <w:r>
+        <w:t>.</w:t>
+      </w:r>
+    </w:p>
+    <w:p>
       <w:pPr>
         <w:pStyle w:val="Titre3"/>
       </w:pPr>
@@ -2946,6 +3444,25 @@
       </w:r>
     </w:p>
     <w:p>
+      <w:r>
+        <w:t xml:space="preserve">On enlève la couche de pool et on </w:t>
+      </w:r>
+      <w:r>
+        <w:t>quadruple</w:t>
+      </w:r>
+      <w:r>
+        <w:t xml:space="preserve"> la taille des filtres par rapport à twitter1.</w:t>
+      </w:r>
+    </w:p>
+    <w:p>
+      <w:r>
+        <w:t xml:space="preserve">Hypothèse : </w:t>
+      </w:r>
+      <w:r>
+        <w:t>On suppose qu’une couche avec seulement les triplets avec un très grand nombre de filtre va permettre d’augmenter les performances.</w:t>
+      </w:r>
+    </w:p>
+    <w:p>
       <w:pPr>
         <w:pStyle w:val="Titre3"/>
       </w:pPr>
@@ -2996,6 +3513,7 @@
         </w:drawing>
       </w:r>
     </w:p>
+    <w:p/>
     <w:p>
       <w:pPr>
         <w:pStyle w:val="Titre3"/>
@@ -4756,8 +5274,6 @@
       <w:r>
         <w:t>s</w:t>
       </w:r>
-      <w:bookmarkStart w:id="2" w:name="_GoBack"/>
-      <w:bookmarkEnd w:id="2"/>
       <w:r>
         <w:t>.</w:t>
       </w:r>
@@ -4957,7 +5473,19 @@
           <w:tcPr>
             <w:tcW w:w="957" w:type="dxa"/>
           </w:tcPr>
-          <w:p/>
+          <w:p>
+            <w:pPr>
+              <w:rPr>
+                <w:b/>
+              </w:rPr>
+            </w:pPr>
+            <w:r>
+              <w:rPr>
+                <w:b/>
+              </w:rPr>
+              <w:t>65.89</w:t>
+            </w:r>
+          </w:p>
         </w:tc>
       </w:tr>
       <w:tr>
@@ -5035,13 +5563,29 @@
           <w:tcPr>
             <w:tcW w:w="883" w:type="dxa"/>
           </w:tcPr>
-          <w:p/>
+          <w:p>
+            <w:r>
+              <w:t>70.50</w:t>
+            </w:r>
+          </w:p>
         </w:tc>
         <w:tc>
           <w:tcPr>
             <w:tcW w:w="957" w:type="dxa"/>
           </w:tcPr>
-          <w:p/>
+          <w:p>
+            <w:pPr>
+              <w:rPr>
+                <w:b/>
+              </w:rPr>
+            </w:pPr>
+            <w:r>
+              <w:rPr>
+                <w:b/>
+              </w:rPr>
+              <w:t>65.01</w:t>
+            </w:r>
+          </w:p>
         </w:tc>
       </w:tr>
       <w:tr>
@@ -5129,7 +5673,19 @@
           <w:tcPr>
             <w:tcW w:w="957" w:type="dxa"/>
           </w:tcPr>
-          <w:p/>
+          <w:p>
+            <w:pPr>
+              <w:rPr>
+                <w:b/>
+              </w:rPr>
+            </w:pPr>
+            <w:r>
+              <w:rPr>
+                <w:b/>
+              </w:rPr>
+              <w:t>69.91</w:t>
+            </w:r>
+          </w:p>
         </w:tc>
       </w:tr>
       <w:tr>
@@ -5217,7 +5773,19 @@
           <w:tcPr>
             <w:tcW w:w="957" w:type="dxa"/>
           </w:tcPr>
-          <w:p/>
+          <w:p>
+            <w:pPr>
+              <w:rPr>
+                <w:b/>
+              </w:rPr>
+            </w:pPr>
+            <w:r>
+              <w:rPr>
+                <w:b/>
+              </w:rPr>
+              <w:t>70.00</w:t>
+            </w:r>
+          </w:p>
         </w:tc>
       </w:tr>
       <w:tr>
@@ -5305,7 +5873,19 @@
           <w:tcPr>
             <w:tcW w:w="957" w:type="dxa"/>
           </w:tcPr>
-          <w:p/>
+          <w:p>
+            <w:pPr>
+              <w:rPr>
+                <w:b/>
+              </w:rPr>
+            </w:pPr>
+            <w:r>
+              <w:rPr>
+                <w:b/>
+              </w:rPr>
+              <w:t>68.29</w:t>
+            </w:r>
+          </w:p>
         </w:tc>
       </w:tr>
       <w:tr>
@@ -5393,7 +5973,19 @@
           <w:tcPr>
             <w:tcW w:w="957" w:type="dxa"/>
           </w:tcPr>
-          <w:p/>
+          <w:p>
+            <w:pPr>
+              <w:rPr>
+                <w:b/>
+              </w:rPr>
+            </w:pPr>
+            <w:r>
+              <w:rPr>
+                <w:b/>
+              </w:rPr>
+              <w:t>69.73</w:t>
+            </w:r>
+          </w:p>
         </w:tc>
       </w:tr>
       <w:tr>
@@ -5481,7 +6073,19 @@
           <w:tcPr>
             <w:tcW w:w="957" w:type="dxa"/>
           </w:tcPr>
-          <w:p/>
+          <w:p>
+            <w:pPr>
+              <w:rPr>
+                <w:b/>
+              </w:rPr>
+            </w:pPr>
+            <w:r>
+              <w:rPr>
+                <w:b/>
+              </w:rPr>
+              <w:t>69.91</w:t>
+            </w:r>
+          </w:p>
         </w:tc>
       </w:tr>
       <w:tr>
@@ -5500,43 +6104,127 @@
           <w:tcPr>
             <w:tcW w:w="883" w:type="dxa"/>
           </w:tcPr>
-          <w:p/>
-        </w:tc>
-        <w:tc>
-          <w:tcPr>
-            <w:tcW w:w="883" w:type="dxa"/>
-          </w:tcPr>
-          <w:p/>
-        </w:tc>
-        <w:tc>
-          <w:tcPr>
-            <w:tcW w:w="883" w:type="dxa"/>
-          </w:tcPr>
-          <w:p/>
-        </w:tc>
-        <w:tc>
-          <w:tcPr>
-            <w:tcW w:w="883" w:type="dxa"/>
-          </w:tcPr>
-          <w:p/>
-        </w:tc>
-        <w:tc>
-          <w:tcPr>
-            <w:tcW w:w="883" w:type="dxa"/>
-          </w:tcPr>
-          <w:p/>
-        </w:tc>
-        <w:tc>
-          <w:tcPr>
-            <w:tcW w:w="883" w:type="dxa"/>
-          </w:tcPr>
-          <w:p/>
-        </w:tc>
-        <w:tc>
-          <w:tcPr>
-            <w:tcW w:w="883" w:type="dxa"/>
-          </w:tcPr>
-          <w:p/>
+          <w:p>
+            <w:pPr>
+              <w:rPr>
+                <w:b/>
+              </w:rPr>
+            </w:pPr>
+            <w:r>
+              <w:rPr>
+                <w:b/>
+              </w:rPr>
+              <w:t>52.44</w:t>
+            </w:r>
+          </w:p>
+        </w:tc>
+        <w:tc>
+          <w:tcPr>
+            <w:tcW w:w="883" w:type="dxa"/>
+          </w:tcPr>
+          <w:p>
+            <w:pPr>
+              <w:rPr>
+                <w:b/>
+              </w:rPr>
+            </w:pPr>
+            <w:r>
+              <w:rPr>
+                <w:b/>
+              </w:rPr>
+              <w:t>57.46</w:t>
+            </w:r>
+          </w:p>
+        </w:tc>
+        <w:tc>
+          <w:tcPr>
+            <w:tcW w:w="883" w:type="dxa"/>
+          </w:tcPr>
+          <w:p>
+            <w:pPr>
+              <w:rPr>
+                <w:b/>
+              </w:rPr>
+            </w:pPr>
+            <w:r>
+              <w:rPr>
+                <w:b/>
+              </w:rPr>
+              <w:t>72.37</w:t>
+            </w:r>
+          </w:p>
+        </w:tc>
+        <w:tc>
+          <w:tcPr>
+            <w:tcW w:w="883" w:type="dxa"/>
+          </w:tcPr>
+          <w:p>
+            <w:pPr>
+              <w:rPr>
+                <w:b/>
+              </w:rPr>
+            </w:pPr>
+            <w:r>
+              <w:rPr>
+                <w:b/>
+              </w:rPr>
+              <w:t>75.39</w:t>
+            </w:r>
+          </w:p>
+        </w:tc>
+        <w:tc>
+          <w:tcPr>
+            <w:tcW w:w="883" w:type="dxa"/>
+          </w:tcPr>
+          <w:p>
+            <w:pPr>
+              <w:rPr>
+                <w:b/>
+              </w:rPr>
+            </w:pPr>
+            <w:r>
+              <w:rPr>
+                <w:b/>
+              </w:rPr>
+              <w:t>75.06</w:t>
+            </w:r>
+          </w:p>
+        </w:tc>
+        <w:tc>
+          <w:tcPr>
+            <w:tcW w:w="883" w:type="dxa"/>
+          </w:tcPr>
+          <w:p>
+            <w:pPr>
+              <w:rPr>
+                <w:b/>
+              </w:rPr>
+            </w:pPr>
+            <w:r>
+              <w:rPr>
+                <w:b/>
+              </w:rPr>
+              <w:t>69.19</w:t>
+            </w:r>
+          </w:p>
+        </w:tc>
+        <w:tc>
+          <w:tcPr>
+            <w:tcW w:w="883" w:type="dxa"/>
+          </w:tcPr>
+          <w:p>
+            <w:pPr>
+              <w:rPr>
+                <w:b/>
+              </w:rPr>
+            </w:pPr>
+            <w:r>
+              <w:rPr>
+                <w:b/>
+              </w:rPr>
+              <w:t>76.76</w:t>
+            </w:r>
+          </w:p>
         </w:tc>
         <w:tc>
           <w:tcPr>
@@ -5547,6 +6235,369 @@
       </w:tr>
     </w:tbl>
     <w:p/>
+    <w:p>
+      <w:r>
+        <w:t>Les meilleurs résultats en fonction des ensembles de données.</w:t>
+      </w:r>
+    </w:p>
+    <w:tbl>
+      <w:tblPr>
+        <w:tblStyle w:val="Grilledutableau"/>
+        <w:tblW w:w="0" w:type="auto"/>
+        <w:tblLook w:val="04A0" w:firstRow="1" w:lastRow="0" w:firstColumn="1" w:lastColumn="0" w:noHBand="0" w:noVBand="1"/>
+      </w:tblPr>
+      <w:tblGrid>
+        <w:gridCol w:w="696"/>
+        <w:gridCol w:w="883"/>
+      </w:tblGrid>
+      <w:tr>
+        <w:tc>
+          <w:tcPr>
+            <w:tcW w:w="696" w:type="dxa"/>
+          </w:tcPr>
+          <w:p>
+            <w:r>
+              <w:t>T11</w:t>
+            </w:r>
+          </w:p>
+        </w:tc>
+        <w:tc>
+          <w:tcPr>
+            <w:tcW w:w="883" w:type="dxa"/>
+          </w:tcPr>
+          <w:p>
+            <w:r>
+              <w:t>76.76</w:t>
+            </w:r>
+          </w:p>
+        </w:tc>
+      </w:tr>
+      <w:tr>
+        <w:tc>
+          <w:tcPr>
+            <w:tcW w:w="696" w:type="dxa"/>
+          </w:tcPr>
+          <w:p>
+            <w:r>
+              <w:t>T8</w:t>
+            </w:r>
+          </w:p>
+        </w:tc>
+        <w:tc>
+          <w:tcPr>
+            <w:tcW w:w="883" w:type="dxa"/>
+          </w:tcPr>
+          <w:p>
+            <w:r>
+              <w:t>75.39</w:t>
+            </w:r>
+          </w:p>
+        </w:tc>
+      </w:tr>
+      <w:tr>
+        <w:tc>
+          <w:tcPr>
+            <w:tcW w:w="696" w:type="dxa"/>
+          </w:tcPr>
+          <w:p>
+            <w:r>
+              <w:t>T9</w:t>
+            </w:r>
+          </w:p>
+        </w:tc>
+        <w:tc>
+          <w:tcPr>
+            <w:tcW w:w="883" w:type="dxa"/>
+          </w:tcPr>
+          <w:p>
+            <w:r>
+              <w:t>75.06</w:t>
+            </w:r>
+          </w:p>
+        </w:tc>
+      </w:tr>
+      <w:tr>
+        <w:tc>
+          <w:tcPr>
+            <w:tcW w:w="696" w:type="dxa"/>
+          </w:tcPr>
+          <w:p>
+            <w:r>
+              <w:t>T7</w:t>
+            </w:r>
+          </w:p>
+        </w:tc>
+        <w:tc>
+          <w:tcPr>
+            <w:tcW w:w="883" w:type="dxa"/>
+          </w:tcPr>
+          <w:p>
+            <w:r>
+              <w:t>72.37</w:t>
+            </w:r>
+          </w:p>
+        </w:tc>
+      </w:tr>
+      <w:tr>
+        <w:tc>
+          <w:tcPr>
+            <w:tcW w:w="696" w:type="dxa"/>
+          </w:tcPr>
+          <w:p>
+            <w:r>
+              <w:t>T10</w:t>
+            </w:r>
+          </w:p>
+        </w:tc>
+        <w:tc>
+          <w:tcPr>
+            <w:tcW w:w="883" w:type="dxa"/>
+          </w:tcPr>
+          <w:p>
+            <w:r>
+              <w:t>69.19</w:t>
+            </w:r>
+          </w:p>
+        </w:tc>
+      </w:tr>
+      <w:tr>
+        <w:tc>
+          <w:tcPr>
+            <w:tcW w:w="696" w:type="dxa"/>
+          </w:tcPr>
+          <w:p>
+            <w:r>
+              <w:t>T6</w:t>
+            </w:r>
+          </w:p>
+        </w:tc>
+        <w:tc>
+          <w:tcPr>
+            <w:tcW w:w="883" w:type="dxa"/>
+          </w:tcPr>
+          <w:p>
+            <w:r>
+              <w:t>57.46</w:t>
+            </w:r>
+          </w:p>
+        </w:tc>
+      </w:tr>
+      <w:tr>
+        <w:tc>
+          <w:tcPr>
+            <w:tcW w:w="696" w:type="dxa"/>
+          </w:tcPr>
+          <w:p>
+            <w:r>
+              <w:t>T5</w:t>
+            </w:r>
+          </w:p>
+        </w:tc>
+        <w:tc>
+          <w:tcPr>
+            <w:tcW w:w="883" w:type="dxa"/>
+          </w:tcPr>
+          <w:p>
+            <w:r>
+              <w:t>52.44</w:t>
+            </w:r>
+          </w:p>
+        </w:tc>
+      </w:tr>
+    </w:tbl>
+    <w:p/>
+    <w:p>
+      <w:r>
+        <w:t>Les meilleurs résultats en fonction des architectures.</w:t>
+      </w:r>
+    </w:p>
+    <w:tbl>
+      <w:tblPr>
+        <w:tblStyle w:val="Grilledutableau"/>
+        <w:tblW w:w="0" w:type="auto"/>
+        <w:tblLook w:val="04A0" w:firstRow="1" w:lastRow="0" w:firstColumn="1" w:lastColumn="0" w:noHBand="0" w:noVBand="1"/>
+      </w:tblPr>
+      <w:tblGrid>
+        <w:gridCol w:w="696"/>
+        <w:gridCol w:w="883"/>
+      </w:tblGrid>
+      <w:tr>
+        <w:tc>
+          <w:tcPr>
+            <w:tcW w:w="696" w:type="dxa"/>
+          </w:tcPr>
+          <w:p>
+            <w:r>
+              <w:t>T14</w:t>
+            </w:r>
+          </w:p>
+        </w:tc>
+        <w:tc>
+          <w:tcPr>
+            <w:tcW w:w="883" w:type="dxa"/>
+          </w:tcPr>
+          <w:p>
+            <w:r>
+              <w:t>70.00</w:t>
+            </w:r>
+          </w:p>
+        </w:tc>
+      </w:tr>
+      <w:tr>
+        <w:tc>
+          <w:tcPr>
+            <w:tcW w:w="696" w:type="dxa"/>
+          </w:tcPr>
+          <w:p>
+            <w:r>
+              <w:t>T13</w:t>
+            </w:r>
+          </w:p>
+        </w:tc>
+        <w:tc>
+          <w:tcPr>
+            <w:tcW w:w="883" w:type="dxa"/>
+          </w:tcPr>
+          <w:p>
+            <w:r>
+              <w:t>69.91</w:t>
+            </w:r>
+          </w:p>
+        </w:tc>
+      </w:tr>
+      <w:tr>
+        <w:tc>
+          <w:tcPr>
+            <w:tcW w:w="696" w:type="dxa"/>
+          </w:tcPr>
+          <w:p>
+            <w:r>
+              <w:t>T17</w:t>
+            </w:r>
+          </w:p>
+        </w:tc>
+        <w:tc>
+          <w:tcPr>
+            <w:tcW w:w="883" w:type="dxa"/>
+          </w:tcPr>
+          <w:p>
+            <w:r>
+              <w:t>69.91</w:t>
+            </w:r>
+          </w:p>
+        </w:tc>
+      </w:tr>
+      <w:tr>
+        <w:tc>
+          <w:tcPr>
+            <w:tcW w:w="696" w:type="dxa"/>
+          </w:tcPr>
+          <w:p>
+            <w:r>
+              <w:t>T16</w:t>
+            </w:r>
+          </w:p>
+        </w:tc>
+        <w:tc>
+          <w:tcPr>
+            <w:tcW w:w="883" w:type="dxa"/>
+          </w:tcPr>
+          <w:p>
+            <w:r>
+              <w:t>69.73</w:t>
+            </w:r>
+          </w:p>
+        </w:tc>
+      </w:tr>
+      <w:tr>
+        <w:tc>
+          <w:tcPr>
+            <w:tcW w:w="696" w:type="dxa"/>
+          </w:tcPr>
+          <w:p>
+            <w:r>
+              <w:t>T15</w:t>
+            </w:r>
+          </w:p>
+        </w:tc>
+        <w:tc>
+          <w:tcPr>
+            <w:tcW w:w="883" w:type="dxa"/>
+          </w:tcPr>
+          <w:p>
+            <w:r>
+              <w:t>68.29</w:t>
+            </w:r>
+          </w:p>
+        </w:tc>
+      </w:tr>
+      <w:tr>
+        <w:tc>
+          <w:tcPr>
+            <w:tcW w:w="696" w:type="dxa"/>
+          </w:tcPr>
+          <w:p>
+            <w:r>
+              <w:t>T11</w:t>
+            </w:r>
+          </w:p>
+        </w:tc>
+        <w:tc>
+          <w:tcPr>
+            <w:tcW w:w="883" w:type="dxa"/>
+          </w:tcPr>
+          <w:p>
+            <w:r>
+              <w:t>65.89</w:t>
+            </w:r>
+          </w:p>
+        </w:tc>
+      </w:tr>
+      <w:tr>
+        <w:tc>
+          <w:tcPr>
+            <w:tcW w:w="696" w:type="dxa"/>
+          </w:tcPr>
+          <w:p>
+            <w:r>
+              <w:t>T12</w:t>
+            </w:r>
+          </w:p>
+        </w:tc>
+        <w:tc>
+          <w:tcPr>
+            <w:tcW w:w="883" w:type="dxa"/>
+          </w:tcPr>
+          <w:p>
+            <w:r>
+              <w:t>65.01</w:t>
+            </w:r>
+          </w:p>
+        </w:tc>
+      </w:tr>
+    </w:tbl>
+    <w:p/>
+    <w:p>
+      <w:r>
+        <w:t>Représentation graphique de la meilleure architecture avec le meilleur ensemble de données (twitter1</w:t>
+      </w:r>
+      <w:r>
+        <w:t>4</w:t>
+      </w:r>
+      <w:r>
+        <w:t xml:space="preserve"> avec twitter</w:t>
+      </w:r>
+      <w:r>
+        <w:t>11</w:t>
+      </w:r>
+      <w:r>
+        <w:t>).</w:t>
+      </w:r>
+    </w:p>
+    <w:p>
+      <w:bookmarkStart w:id="2" w:name="_GoBack"/>
+      <w:bookmarkEnd w:id="2"/>
+    </w:p>
     <w:p>
       <w:pPr>
         <w:pStyle w:val="Titre2"/>

</xml_diff>